<commit_message>
Updated template to  start a table.
</commit_message>
<xml_diff>
--- a/Saved/_Judgment Entry.docx
+++ b/Saved/_Judgment Entry.docx
@@ -928,7 +928,7 @@
               <w:rPr>
                 <w:rFonts w:ascii="Palatino Linotype" w:hAnsi="Palatino Linotype"/>
               </w:rPr>
-              <w:t xml:space="preserve">No Contest</w:t>
+              <w:t xml:space="preserve">Not Guilty</w:t>
             </w:r>
           </w:p>
         </w:tc>
@@ -1214,7 +1214,7 @@
               <w:rPr>
                 <w:rFonts w:ascii="Palatino Linotype" w:hAnsi="Palatino Linotype"/>
               </w:rPr>
-              <w:t xml:space="preserve">150</w:t>
+              <w:t xml:space="preserve">100</w:t>
             </w:r>
           </w:p>
         </w:tc>
@@ -1646,7 +1646,7 @@
               <w:rPr>
                 <w:rFonts w:ascii="Palatino Linotype" w:hAnsi="Palatino Linotype"/>
               </w:rPr>
-              <w:t xml:space="preserve">1550</w:t>
+              <w:t xml:space="preserve">500</w:t>
             </w:r>
           </w:p>
         </w:tc>
@@ -1792,10 +1792,8 @@
               <w:rPr>
                 <w:rFonts w:ascii="Palatino Linotype" w:hAnsi="Palatino Linotype"/>
               </w:rPr>
-              <w:t xml:space="preserve">50</w:t>
+              <w:t xml:space="preserve">25</w:t>
             </w:r>
-            <w:bookmarkStart w:id="0" w:name="_GoBack"/>
-            <w:bookmarkEnd w:id="0"/>
           </w:p>
         </w:tc>
         <w:tc>
@@ -1924,8 +1922,155 @@
           <w:b/>
           <w:bCs/>
         </w:rPr>
-        <w:t>Ability to Pay</w:t>
-      </w:r>
+        <w:t xml:space="preserve">Ability to Pay</w:t>
+      </w:r>
+    </w:p>
+    <w:p>
+      <w:pPr>
+        <w:tabs>
+          <w:tab w:val="left" w:pos="-1080"/>
+          <w:tab w:val="left" w:pos="-720"/>
+          <w:tab w:val="left" w:pos="0"/>
+          <w:tab w:val="left" w:pos="720"/>
+          <w:tab w:val="left" w:pos="1440"/>
+          <w:tab w:val="left" w:pos="2160"/>
+          <w:tab w:val="left" w:pos="2880"/>
+          <w:tab w:val="left" w:pos="3600"/>
+          <w:tab w:val="left" w:pos="4320"/>
+          <w:tab w:val="left" w:pos="4680"/>
+        </w:tabs>
+        <w:ind w:left="4680" w:hanging="4680"/>
+        <w:jc w:val="left"/>
+        <w:rPr>
+          <w:rFonts w:ascii="Palatino Linotype" w:hAnsi="Palatino Linotype"/>
+          <w:b/>
+          <w:bCs/>
+        </w:rPr>
+      </w:pPr>
+    </w:p>
+    <w:p>
+      <w:pPr>
+        <w:tabs>
+          <w:tab w:val="left" w:pos="-1080"/>
+          <w:tab w:val="left" w:pos="-720"/>
+          <w:tab w:val="left" w:pos="0"/>
+          <w:tab w:val="left" w:pos="720"/>
+          <w:tab w:val="left" w:pos="1440"/>
+          <w:tab w:val="left" w:pos="2160"/>
+          <w:tab w:val="left" w:pos="2880"/>
+          <w:tab w:val="left" w:pos="3600"/>
+          <w:tab w:val="left" w:pos="4320"/>
+          <w:tab w:val="left" w:pos="4680"/>
+        </w:tabs>
+        <w:ind w:left="4680" w:hanging="4680"/>
+        <w:jc w:val="left"/>
+        <w:rPr>
+          <w:rFonts w:ascii="Palatino Linotype" w:hAnsi="Palatino Linotype"/>
+          <w:b/>
+          <w:bCs/>
+        </w:rPr>
+      </w:pPr>
+    </w:p>
+    <w:p>
+      <w:pPr>
+        <w:pBdr>
+          <w:top w:val="single" w:sz="4" w:space="1" w:color="auto"/>
+          <w:left w:val="single" w:sz="4" w:space="4" w:color="auto"/>
+          <w:bottom w:val="single" w:sz="4" w:space="1" w:color="auto"/>
+          <w:right w:val="single" w:sz="4" w:space="4" w:color="auto"/>
+          <w:between w:val="single" w:sz="4" w:space="1" w:color="auto"/>
+          <w:bar w:val="single" w:sz="4" w:color="auto"/>
+        </w:pBdr>
+        <w:tabs>
+          <w:tab w:val="left" w:pos="-1080"/>
+          <w:tab w:val="left" w:pos="-720"/>
+          <w:tab w:val="left" w:pos="0"/>
+          <w:tab w:val="left" w:pos="720"/>
+          <w:tab w:val="left" w:pos="1440"/>
+          <w:tab w:val="left" w:pos="2160"/>
+          <w:tab w:val="left" w:pos="2880"/>
+          <w:tab w:val="left" w:pos="3600"/>
+          <w:tab w:val="left" w:pos="4320"/>
+          <w:tab w:val="left" w:pos="4680"/>
+        </w:tabs>
+        <w:ind w:left="4680" w:hanging="4680"/>
+        <w:jc w:val="left"/>
+        <w:rPr>
+          <w:rFonts w:ascii="Palatino Linotype" w:hAnsi="Palatino Linotype"/>
+          <w:b/>
+          <w:bCs/>
+        </w:rPr>
+      </w:pPr>
+      <w:r>
+        <w:rPr>
+          <w:rFonts w:ascii="Palatino Linotype" w:hAnsi="Palatino Linotype"/>
+          <w:b/>
+          <w:bCs/>
+        </w:rPr>
+        <w:t xml:space="preserve"> OVI - R.C. 4511.19(A)(1)(a)  Failure to Control - R.C. 4511.202 </w:t>
+      </w:r>
+    </w:p>
+    <w:p>
+      <w:pPr>
+        <w:pBdr>
+          <w:top w:val="single" w:sz="4" w:space="1" w:color="auto"/>
+          <w:left w:val="single" w:sz="4" w:space="4" w:color="auto"/>
+          <w:bottom w:val="single" w:sz="4" w:space="1" w:color="auto"/>
+          <w:right w:val="single" w:sz="4" w:space="4" w:color="auto"/>
+          <w:between w:val="single" w:sz="4" w:space="1" w:color="auto"/>
+          <w:bar w:val="single" w:sz="4" w:color="auto"/>
+        </w:pBdr>
+        <w:tabs>
+          <w:tab w:val="left" w:pos="-1080"/>
+          <w:tab w:val="left" w:pos="-720"/>
+          <w:tab w:val="left" w:pos="0"/>
+          <w:tab w:val="left" w:pos="720"/>
+          <w:tab w:val="left" w:pos="1440"/>
+          <w:tab w:val="left" w:pos="2160"/>
+          <w:tab w:val="left" w:pos="2880"/>
+          <w:tab w:val="left" w:pos="3600"/>
+          <w:tab w:val="left" w:pos="4320"/>
+          <w:tab w:val="left" w:pos="4680"/>
+        </w:tabs>
+        <w:ind w:left="4680" w:hanging="4680"/>
+        <w:jc w:val="left"/>
+        <w:rPr>
+          <w:rFonts w:ascii="Palatino Linotype" w:hAnsi="Palatino Linotype"/>
+          <w:b/>
+          <w:bCs/>
+        </w:rPr>
+      </w:pPr>
+      <w:r>
+        <w:rPr>
+          <w:rFonts w:ascii="Palatino Linotype" w:hAnsi="Palatino Linotype"/>
+          <w:b/>
+          <w:bCs/>
+        </w:rPr>
+        <w:t xml:space="preserve"> Not Guilty  Guilty </w:t>
+      </w:r>
+    </w:p>
+    <w:p>
+      <w:pPr>
+        <w:tabs>
+          <w:tab w:val="left" w:pos="-1080"/>
+          <w:tab w:val="left" w:pos="-720"/>
+          <w:tab w:val="left" w:pos="0"/>
+          <w:tab w:val="left" w:pos="720"/>
+          <w:tab w:val="left" w:pos="1440"/>
+          <w:tab w:val="left" w:pos="2160"/>
+          <w:tab w:val="left" w:pos="2880"/>
+          <w:tab w:val="left" w:pos="3600"/>
+          <w:tab w:val="left" w:pos="4320"/>
+          <w:tab w:val="left" w:pos="4680"/>
+        </w:tabs>
+        <w:ind w:left="4680" w:hanging="4680"/>
+        <w:jc w:val="left"/>
+        <w:rPr>
+          <w:rFonts w:ascii="Palatino Linotype" w:hAnsi="Palatino Linotype"/>
+          <w:b/>
+          <w:bCs/>
+        </w:rPr>
+      </w:pPr>
     </w:p>
     <w:p>
       <w:pPr>

</xml_diff>